<commit_message>
ERM in der Doku angepasst
</commit_message>
<xml_diff>
--- a/Doku/Doku_DbAdvProgProject_2022_MS.docx
+++ b/Doku/Doku_DbAdvProgProject_2022_MS.docx
@@ -21,7 +21,21 @@
         <w:rPr>
           <w:lang w:val="de-CH"/>
         </w:rPr>
-        <w:t>Die «MusterAgOrderManagement» Applikation kann gestartet werden, ohne manuell eine Datenbank anlegen zu müssen. Diese wird beim Starten, falls nicht vorhanden automatisch angelegt.</w:t>
+        <w:t>Die «</w:t>
+      </w:r>
+      <w:proofErr w:type="spellStart"/>
+      <w:r>
+        <w:rPr>
+          <w:lang w:val="de-CH"/>
+        </w:rPr>
+        <w:t>MusterAgOrderManagement</w:t>
+      </w:r>
+      <w:proofErr w:type="spellEnd"/>
+      <w:r>
+        <w:rPr>
+          <w:lang w:val="de-CH"/>
+        </w:rPr>
+        <w:t>» Applikation kann gestartet werden, ohne manuell eine Datenbank anlegen zu müssen. Diese wird beim Starten, falls nicht vorhanden automatisch angelegt.</w:t>
       </w:r>
       <w:r>
         <w:rPr>
@@ -30,6 +44,7 @@
         <w:br/>
         <w:t xml:space="preserve">Es muss lediglich überprüft werden, ob in der </w:t>
       </w:r>
+      <w:proofErr w:type="spellStart"/>
       <w:r>
         <w:rPr>
           <w:lang w:val="de-CH"/>
@@ -40,13 +55,34 @@
         <w:rPr>
           <w:lang w:val="de-CH"/>
         </w:rPr>
-        <w:t xml:space="preserve">.cs Datei  </w:t>
-      </w:r>
-      <w:r>
-        <w:rPr>
-          <w:lang w:val="de-CH"/>
-        </w:rPr>
-        <w:t xml:space="preserve">der richtige «ConnectionString» zur Datenbank </w:t>
+        <w:t>.cs</w:t>
+      </w:r>
+      <w:proofErr w:type="spellEnd"/>
+      <w:r>
+        <w:rPr>
+          <w:lang w:val="de-CH"/>
+        </w:rPr>
+        <w:t xml:space="preserve"> Datei  </w:t>
+      </w:r>
+      <w:r>
+        <w:rPr>
+          <w:lang w:val="de-CH"/>
+        </w:rPr>
+        <w:t>der richtige «</w:t>
+      </w:r>
+      <w:proofErr w:type="spellStart"/>
+      <w:r>
+        <w:rPr>
+          <w:lang w:val="de-CH"/>
+        </w:rPr>
+        <w:t>ConnectionString</w:t>
+      </w:r>
+      <w:proofErr w:type="spellEnd"/>
+      <w:r>
+        <w:rPr>
+          <w:lang w:val="de-CH"/>
+        </w:rPr>
+        <w:t xml:space="preserve">» zur Datenbank </w:t>
       </w:r>
       <w:r>
         <w:rPr>
@@ -85,29 +121,27 @@
     </w:p>
     <w:p>
       <w:pPr>
+        <w:rPr>
+          <w:lang w:val="de-CH"/>
+        </w:rPr>
+      </w:pPr>
+    </w:p>
+    <w:p>
+      <w:pPr>
         <w:spacing w:after="0"/>
         <w:rPr>
           <w:lang w:val="de-CH"/>
         </w:rPr>
       </w:pPr>
-    </w:p>
-    <w:p>
-      <w:pPr>
-        <w:spacing w:after="0"/>
-        <w:rPr>
-          <w:lang w:val="de-CH"/>
-        </w:rPr>
-      </w:pPr>
-      <w:r>
-        <w:rPr>
-          <w:noProof/>
+      <w:r>
+        <w:rPr>
           <w:lang w:val="de-CH"/>
         </w:rPr>
         <w:drawing>
-          <wp:inline distT="0" distB="0" distL="0" distR="0" wp14:anchorId="7B7F21A3" wp14:editId="1561B628">
-            <wp:extent cx="5760720" cy="3753485"/>
+          <wp:inline distT="0" distB="0" distL="0" distR="0" wp14:anchorId="7D5AAADB" wp14:editId="0861E043">
+            <wp:extent cx="5760720" cy="3895090"/>
             <wp:effectExtent l="0" t="0" r="0" b="0"/>
-            <wp:docPr id="14" name="Grafik 14"/>
+            <wp:docPr id="1" name="Grafik 1"/>
             <wp:cNvGraphicFramePr>
               <a:graphicFrameLocks xmlns:a="http://schemas.openxmlformats.org/drawingml/2006/main" noChangeAspect="1"/>
             </wp:cNvGraphicFramePr>
@@ -127,7 +161,7 @@
                   <pic:spPr>
                     <a:xfrm>
                       <a:off x="0" y="0"/>
-                      <a:ext cx="5760720" cy="3753485"/>
+                      <a:ext cx="5760720" cy="3895090"/>
                     </a:xfrm>
                     <a:prstGeom prst="rect">
                       <a:avLst/>
@@ -158,6 +192,14 @@
     </w:p>
     <w:p>
       <w:pPr>
+        <w:spacing w:after="0"/>
+        <w:rPr>
+          <w:lang w:val="de-CH"/>
+        </w:rPr>
+      </w:pPr>
+    </w:p>
+    <w:p>
+      <w:pPr>
         <w:pStyle w:val="berschrift1"/>
       </w:pPr>
       <w:r>
@@ -247,8 +289,20 @@
           <w:szCs w:val="19"/>
           <w:lang w:val="fr-CH"/>
         </w:rPr>
-        <w:t xml:space="preserve"> CTE_ArticleGroups</w:t>
-      </w:r>
+        <w:t xml:space="preserve"> </w:t>
+      </w:r>
+      <w:proofErr w:type="spellStart"/>
+      <w:r>
+        <w:rPr>
+          <w:rFonts w:ascii="Consolas" w:hAnsi="Consolas" w:cs="Consolas"/>
+          <w:color w:val="000000"/>
+          <w:sz w:val="19"/>
+          <w:szCs w:val="19"/>
+          <w:lang w:val="fr-CH"/>
+        </w:rPr>
+        <w:t>CTE_ArticleGroups</w:t>
+      </w:r>
+      <w:proofErr w:type="spellEnd"/>
       <w:r>
         <w:rPr>
           <w:rFonts w:ascii="Consolas" w:hAnsi="Consolas" w:cs="Consolas"/>
@@ -315,6 +369,7 @@
         </w:rPr>
         <w:t xml:space="preserve"> </w:t>
       </w:r>
+      <w:proofErr w:type="spellStart"/>
       <w:r>
         <w:rPr>
           <w:rFonts w:ascii="Consolas" w:hAnsi="Consolas" w:cs="Consolas"/>
@@ -325,6 +380,7 @@
         </w:rPr>
         <w:t>name</w:t>
       </w:r>
+      <w:proofErr w:type="spellEnd"/>
       <w:r>
         <w:rPr>
           <w:rFonts w:ascii="Consolas" w:hAnsi="Consolas" w:cs="Consolas"/>
@@ -343,8 +399,20 @@
           <w:szCs w:val="19"/>
           <w:lang w:val="fr-CH"/>
         </w:rPr>
-        <w:t xml:space="preserve"> HigherLevelArticleGroupId</w:t>
-      </w:r>
+        <w:t xml:space="preserve"> </w:t>
+      </w:r>
+      <w:proofErr w:type="spellStart"/>
+      <w:r>
+        <w:rPr>
+          <w:rFonts w:ascii="Consolas" w:hAnsi="Consolas" w:cs="Consolas"/>
+          <w:color w:val="000000"/>
+          <w:sz w:val="19"/>
+          <w:szCs w:val="19"/>
+          <w:lang w:val="fr-CH"/>
+        </w:rPr>
+        <w:t>HigherLevelArticleGroupId</w:t>
+      </w:r>
+      <w:proofErr w:type="spellEnd"/>
       <w:r>
         <w:rPr>
           <w:rFonts w:ascii="Consolas" w:hAnsi="Consolas" w:cs="Consolas"/>
@@ -363,7 +431,29 @@
           <w:szCs w:val="19"/>
           <w:lang w:val="fr-CH"/>
         </w:rPr>
-        <w:t xml:space="preserve"> ProductLevel </w:t>
+        <w:t xml:space="preserve"> </w:t>
+      </w:r>
+      <w:proofErr w:type="spellStart"/>
+      <w:r>
+        <w:rPr>
+          <w:rFonts w:ascii="Consolas" w:hAnsi="Consolas" w:cs="Consolas"/>
+          <w:color w:val="000000"/>
+          <w:sz w:val="19"/>
+          <w:szCs w:val="19"/>
+          <w:lang w:val="fr-CH"/>
+        </w:rPr>
+        <w:t>ProductLevel</w:t>
+      </w:r>
+      <w:proofErr w:type="spellEnd"/>
+      <w:r>
+        <w:rPr>
+          <w:rFonts w:ascii="Consolas" w:hAnsi="Consolas" w:cs="Consolas"/>
+          <w:color w:val="000000"/>
+          <w:sz w:val="19"/>
+          <w:szCs w:val="19"/>
+          <w:lang w:val="fr-CH"/>
+        </w:rPr>
+        <w:t xml:space="preserve"> </w:t>
       </w:r>
       <w:r>
         <w:rPr>
@@ -511,6 +601,7 @@
         </w:rPr>
         <w:tab/>
       </w:r>
+      <w:proofErr w:type="spellStart"/>
       <w:r>
         <w:rPr>
           <w:rFonts w:ascii="Consolas" w:hAnsi="Consolas" w:cs="Consolas"/>
@@ -521,6 +612,7 @@
         </w:rPr>
         <w:t>name</w:t>
       </w:r>
+      <w:proofErr w:type="spellEnd"/>
       <w:r>
         <w:rPr>
           <w:rFonts w:ascii="Consolas" w:hAnsi="Consolas" w:cs="Consolas"/>
@@ -554,7 +646,29 @@
           <w:szCs w:val="19"/>
           <w:lang w:val="fr-CH"/>
         </w:rPr>
-        <w:t xml:space="preserve">            HigherLevelArticleGroupId </w:t>
+        <w:t xml:space="preserve">            </w:t>
+      </w:r>
+      <w:proofErr w:type="spellStart"/>
+      <w:r>
+        <w:rPr>
+          <w:rFonts w:ascii="Consolas" w:hAnsi="Consolas" w:cs="Consolas"/>
+          <w:color w:val="000000"/>
+          <w:sz w:val="19"/>
+          <w:szCs w:val="19"/>
+          <w:lang w:val="fr-CH"/>
+        </w:rPr>
+        <w:t>HigherLevelArticleGroupId</w:t>
+      </w:r>
+      <w:proofErr w:type="spellEnd"/>
+      <w:r>
+        <w:rPr>
+          <w:rFonts w:ascii="Consolas" w:hAnsi="Consolas" w:cs="Consolas"/>
+          <w:color w:val="000000"/>
+          <w:sz w:val="19"/>
+          <w:szCs w:val="19"/>
+          <w:lang w:val="fr-CH"/>
+        </w:rPr>
+        <w:t xml:space="preserve"> </w:t>
       </w:r>
       <w:r>
         <w:rPr>
@@ -609,8 +723,20 @@
           <w:szCs w:val="19"/>
           <w:lang w:val="fr-CH"/>
         </w:rPr>
-        <w:t xml:space="preserve"> ProductLevel</w:t>
-      </w:r>
+        <w:t xml:space="preserve"> </w:t>
+      </w:r>
+      <w:proofErr w:type="spellStart"/>
+      <w:r>
+        <w:rPr>
+          <w:rFonts w:ascii="Consolas" w:hAnsi="Consolas" w:cs="Consolas"/>
+          <w:color w:val="000000"/>
+          <w:sz w:val="19"/>
+          <w:szCs w:val="19"/>
+          <w:lang w:val="fr-CH"/>
+        </w:rPr>
+        <w:t>ProductLevel</w:t>
+      </w:r>
+      <w:proofErr w:type="spellEnd"/>
     </w:p>
     <w:p>
       <w:pPr>
@@ -654,7 +780,18 @@
           <w:szCs w:val="19"/>
           <w:lang w:val="fr-CH"/>
         </w:rPr>
-        <w:t xml:space="preserve"> dbo</w:t>
+        <w:t xml:space="preserve"> </w:t>
+      </w:r>
+      <w:proofErr w:type="spellStart"/>
+      <w:r>
+        <w:rPr>
+          <w:rFonts w:ascii="Consolas" w:hAnsi="Consolas" w:cs="Consolas"/>
+          <w:color w:val="000000"/>
+          <w:sz w:val="19"/>
+          <w:szCs w:val="19"/>
+          <w:lang w:val="fr-CH"/>
+        </w:rPr>
+        <w:t>dbo</w:t>
       </w:r>
       <w:r>
         <w:rPr>
@@ -676,6 +813,7 @@
         </w:rPr>
         <w:t>ArticleGroups</w:t>
       </w:r>
+      <w:proofErr w:type="spellEnd"/>
     </w:p>
     <w:p>
       <w:pPr>
@@ -719,7 +857,29 @@
           <w:szCs w:val="19"/>
           <w:lang w:val="fr-CH"/>
         </w:rPr>
-        <w:t xml:space="preserve"> HigherLevelArticleGroupId </w:t>
+        <w:t xml:space="preserve"> </w:t>
+      </w:r>
+      <w:proofErr w:type="spellStart"/>
+      <w:r>
+        <w:rPr>
+          <w:rFonts w:ascii="Consolas" w:hAnsi="Consolas" w:cs="Consolas"/>
+          <w:color w:val="000000"/>
+          <w:sz w:val="19"/>
+          <w:szCs w:val="19"/>
+          <w:lang w:val="fr-CH"/>
+        </w:rPr>
+        <w:t>HigherLevelArticleGroupId</w:t>
+      </w:r>
+      <w:proofErr w:type="spellEnd"/>
+      <w:r>
+        <w:rPr>
+          <w:rFonts w:ascii="Consolas" w:hAnsi="Consolas" w:cs="Consolas"/>
+          <w:color w:val="000000"/>
+          <w:sz w:val="19"/>
+          <w:szCs w:val="19"/>
+          <w:lang w:val="fr-CH"/>
+        </w:rPr>
+        <w:t xml:space="preserve"> </w:t>
       </w:r>
       <w:r>
         <w:rPr>
@@ -850,6 +1010,16 @@
           <w:lang w:val="de-CH"/>
         </w:rPr>
         <w:tab/>
+      </w:r>
+      <w:proofErr w:type="spellStart"/>
+      <w:r>
+        <w:rPr>
+          <w:rFonts w:ascii="Consolas" w:hAnsi="Consolas" w:cs="Consolas"/>
+          <w:color w:val="000000"/>
+          <w:sz w:val="19"/>
+          <w:szCs w:val="19"/>
+          <w:lang w:val="de-CH"/>
+        </w:rPr>
         <w:t>pn</w:t>
       </w:r>
       <w:r>
@@ -870,7 +1040,18 @@
           <w:szCs w:val="19"/>
           <w:lang w:val="de-CH"/>
         </w:rPr>
-        <w:t xml:space="preserve">Id </w:t>
+        <w:t>Id</w:t>
+      </w:r>
+      <w:proofErr w:type="spellEnd"/>
+      <w:r>
+        <w:rPr>
+          <w:rFonts w:ascii="Consolas" w:hAnsi="Consolas" w:cs="Consolas"/>
+          <w:color w:val="000000"/>
+          <w:sz w:val="19"/>
+          <w:szCs w:val="19"/>
+          <w:lang w:val="de-CH"/>
+        </w:rPr>
+        <w:t xml:space="preserve"> </w:t>
       </w:r>
       <w:r>
         <w:rPr>
@@ -992,6 +1173,7 @@
         </w:rPr>
         <w:t xml:space="preserve">            </w:t>
       </w:r>
+      <w:proofErr w:type="spellStart"/>
       <w:r>
         <w:rPr>
           <w:rFonts w:ascii="Consolas" w:hAnsi="Consolas" w:cs="Consolas"/>
@@ -1020,7 +1202,18 @@
           <w:szCs w:val="19"/>
           <w:lang w:val="fr-CH"/>
         </w:rPr>
-        <w:t xml:space="preserve">HigherLevelArticleGroupId </w:t>
+        <w:t>HigherLevelArticleGroupId</w:t>
+      </w:r>
+      <w:proofErr w:type="spellEnd"/>
+      <w:r>
+        <w:rPr>
+          <w:rFonts w:ascii="Consolas" w:hAnsi="Consolas" w:cs="Consolas"/>
+          <w:color w:val="000000"/>
+          <w:sz w:val="19"/>
+          <w:szCs w:val="19"/>
+          <w:lang w:val="fr-CH"/>
+        </w:rPr>
+        <w:t xml:space="preserve"> </w:t>
       </w:r>
       <w:r>
         <w:rPr>
@@ -1140,7 +1333,18 @@
           <w:szCs w:val="19"/>
           <w:lang w:val="fr-CH"/>
         </w:rPr>
-        <w:t xml:space="preserve"> dbo</w:t>
+        <w:t xml:space="preserve"> </w:t>
+      </w:r>
+      <w:proofErr w:type="spellStart"/>
+      <w:r>
+        <w:rPr>
+          <w:rFonts w:ascii="Consolas" w:hAnsi="Consolas" w:cs="Consolas"/>
+          <w:color w:val="000000"/>
+          <w:sz w:val="19"/>
+          <w:szCs w:val="19"/>
+          <w:lang w:val="fr-CH"/>
+        </w:rPr>
+        <w:t>dbo</w:t>
       </w:r>
       <w:r>
         <w:rPr>
@@ -1160,7 +1364,18 @@
           <w:szCs w:val="19"/>
           <w:lang w:val="fr-CH"/>
         </w:rPr>
-        <w:t xml:space="preserve">ArticleGroups </w:t>
+        <w:t>ArticleGroups</w:t>
+      </w:r>
+      <w:proofErr w:type="spellEnd"/>
+      <w:r>
+        <w:rPr>
+          <w:rFonts w:ascii="Consolas" w:hAnsi="Consolas" w:cs="Consolas"/>
+          <w:color w:val="000000"/>
+          <w:sz w:val="19"/>
+          <w:szCs w:val="19"/>
+          <w:lang w:val="fr-CH"/>
+        </w:rPr>
+        <w:t xml:space="preserve"> </w:t>
       </w:r>
       <w:r>
         <w:rPr>
@@ -1180,8 +1395,20 @@
           <w:szCs w:val="19"/>
           <w:lang w:val="fr-CH"/>
         </w:rPr>
-        <w:t xml:space="preserve"> pn</w:t>
-      </w:r>
+        <w:t xml:space="preserve"> </w:t>
+      </w:r>
+      <w:proofErr w:type="spellStart"/>
+      <w:r>
+        <w:rPr>
+          <w:rFonts w:ascii="Consolas" w:hAnsi="Consolas" w:cs="Consolas"/>
+          <w:color w:val="000000"/>
+          <w:sz w:val="19"/>
+          <w:szCs w:val="19"/>
+          <w:lang w:val="fr-CH"/>
+        </w:rPr>
+        <w:t>pn</w:t>
+      </w:r>
+      <w:proofErr w:type="spellEnd"/>
     </w:p>
     <w:p>
       <w:pPr>
@@ -1245,7 +1472,29 @@
           <w:szCs w:val="19"/>
           <w:lang w:val="fr-CH"/>
         </w:rPr>
-        <w:t xml:space="preserve"> CTE_ArticleGroups </w:t>
+        <w:t xml:space="preserve"> </w:t>
+      </w:r>
+      <w:proofErr w:type="spellStart"/>
+      <w:r>
+        <w:rPr>
+          <w:rFonts w:ascii="Consolas" w:hAnsi="Consolas" w:cs="Consolas"/>
+          <w:color w:val="000000"/>
+          <w:sz w:val="19"/>
+          <w:szCs w:val="19"/>
+          <w:lang w:val="fr-CH"/>
+        </w:rPr>
+        <w:t>CTE_ArticleGroups</w:t>
+      </w:r>
+      <w:proofErr w:type="spellEnd"/>
+      <w:r>
+        <w:rPr>
+          <w:rFonts w:ascii="Consolas" w:hAnsi="Consolas" w:cs="Consolas"/>
+          <w:color w:val="000000"/>
+          <w:sz w:val="19"/>
+          <w:szCs w:val="19"/>
+          <w:lang w:val="fr-CH"/>
+        </w:rPr>
+        <w:t xml:space="preserve"> </w:t>
       </w:r>
       <w:r>
         <w:rPr>
@@ -1360,7 +1609,18 @@
           <w:szCs w:val="19"/>
           <w:lang w:val="fr-CH"/>
         </w:rPr>
-        <w:t xml:space="preserve"> pn</w:t>
+        <w:t xml:space="preserve"> </w:t>
+      </w:r>
+      <w:proofErr w:type="spellStart"/>
+      <w:r>
+        <w:rPr>
+          <w:rFonts w:ascii="Consolas" w:hAnsi="Consolas" w:cs="Consolas"/>
+          <w:color w:val="000000"/>
+          <w:sz w:val="19"/>
+          <w:szCs w:val="19"/>
+          <w:lang w:val="fr-CH"/>
+        </w:rPr>
+        <w:t>pn</w:t>
       </w:r>
       <w:r>
         <w:rPr>
@@ -1382,6 +1642,7 @@
         </w:rPr>
         <w:t>HigherLevelArticleGroupId</w:t>
       </w:r>
+      <w:proofErr w:type="spellEnd"/>
     </w:p>
     <w:p>
       <w:pPr>
@@ -1503,6 +1764,7 @@
         </w:rPr>
         <w:tab/>
       </w:r>
+      <w:proofErr w:type="spellStart"/>
       <w:r>
         <w:rPr>
           <w:rFonts w:ascii="Consolas" w:hAnsi="Consolas" w:cs="Consolas"/>
@@ -1513,6 +1775,7 @@
         </w:rPr>
         <w:t>name</w:t>
       </w:r>
+      <w:proofErr w:type="spellEnd"/>
       <w:r>
         <w:rPr>
           <w:rFonts w:ascii="Consolas" w:hAnsi="Consolas" w:cs="Consolas"/>
@@ -1546,7 +1809,29 @@
           <w:szCs w:val="19"/>
           <w:lang w:val="fr-CH"/>
         </w:rPr>
-        <w:t xml:space="preserve">        HigherLevelArticleGroupId </w:t>
+        <w:t xml:space="preserve">        </w:t>
+      </w:r>
+      <w:proofErr w:type="spellStart"/>
+      <w:r>
+        <w:rPr>
+          <w:rFonts w:ascii="Consolas" w:hAnsi="Consolas" w:cs="Consolas"/>
+          <w:color w:val="000000"/>
+          <w:sz w:val="19"/>
+          <w:szCs w:val="19"/>
+          <w:lang w:val="fr-CH"/>
+        </w:rPr>
+        <w:t>HigherLevelArticleGroupId</w:t>
+      </w:r>
+      <w:proofErr w:type="spellEnd"/>
+      <w:r>
+        <w:rPr>
+          <w:rFonts w:ascii="Consolas" w:hAnsi="Consolas" w:cs="Consolas"/>
+          <w:color w:val="000000"/>
+          <w:sz w:val="19"/>
+          <w:szCs w:val="19"/>
+          <w:lang w:val="fr-CH"/>
+        </w:rPr>
+        <w:t xml:space="preserve"> </w:t>
       </w:r>
       <w:r>
         <w:rPr>
@@ -1581,8 +1866,20 @@
           <w:szCs w:val="19"/>
           <w:lang w:val="fr-CH"/>
         </w:rPr>
-        <w:t xml:space="preserve">        ProductLevel</w:t>
-      </w:r>
+        <w:t xml:space="preserve">        </w:t>
+      </w:r>
+      <w:proofErr w:type="spellStart"/>
+      <w:r>
+        <w:rPr>
+          <w:rFonts w:ascii="Consolas" w:hAnsi="Consolas" w:cs="Consolas"/>
+          <w:color w:val="000000"/>
+          <w:sz w:val="19"/>
+          <w:szCs w:val="19"/>
+          <w:lang w:val="fr-CH"/>
+        </w:rPr>
+        <w:t>ProductLevel</w:t>
+      </w:r>
+      <w:proofErr w:type="spellEnd"/>
     </w:p>
     <w:p>
       <w:pPr>
@@ -1616,8 +1913,20 @@
           <w:szCs w:val="19"/>
           <w:lang w:val="fr-CH"/>
         </w:rPr>
-        <w:t xml:space="preserve"> CTE_ArticleGroups</w:t>
-      </w:r>
+        <w:t xml:space="preserve"> </w:t>
+      </w:r>
+      <w:proofErr w:type="spellStart"/>
+      <w:r>
+        <w:rPr>
+          <w:rFonts w:ascii="Consolas" w:hAnsi="Consolas" w:cs="Consolas"/>
+          <w:color w:val="000000"/>
+          <w:sz w:val="19"/>
+          <w:szCs w:val="19"/>
+          <w:lang w:val="fr-CH"/>
+        </w:rPr>
+        <w:t>CTE_ArticleGroups</w:t>
+      </w:r>
+      <w:proofErr w:type="spellEnd"/>
     </w:p>
     <w:p>
       <w:pPr>
@@ -1671,8 +1980,20 @@
           <w:szCs w:val="19"/>
           <w:lang w:val="de-CH"/>
         </w:rPr>
-        <w:t xml:space="preserve"> ProductLevel</w:t>
-      </w:r>
+        <w:t xml:space="preserve"> </w:t>
+      </w:r>
+      <w:proofErr w:type="spellStart"/>
+      <w:r>
+        <w:rPr>
+          <w:rFonts w:ascii="Consolas" w:hAnsi="Consolas" w:cs="Consolas"/>
+          <w:color w:val="000000"/>
+          <w:sz w:val="19"/>
+          <w:szCs w:val="19"/>
+          <w:lang w:val="de-CH"/>
+        </w:rPr>
+        <w:t>ProductLevel</w:t>
+      </w:r>
+      <w:proofErr w:type="spellEnd"/>
       <w:r>
         <w:rPr>
           <w:rFonts w:ascii="Consolas" w:hAnsi="Consolas" w:cs="Consolas"/>

</xml_diff>